<commit_message>
deleted not needed import within image_processor
</commit_message>
<xml_diff>
--- a/GiladBarilanMaskStatusClassification.docx
+++ b/GiladBarilanMaskStatusClassification.docx
@@ -37569,7 +37569,7 @@
         <w:bidi/>
         <w:spacing w:line="240" w:lineRule="auto"/>
         <w:rPr>
-          <w:rFonts w:ascii="Arial" w:eastAsia="Times New Roman" w:hAnsi="Arial" w:cs="Arial" w:hint="cs"/>
+          <w:rFonts w:ascii="Arial" w:eastAsia="Times New Roman" w:hAnsi="Arial" w:cs="Arial"/>
           <w:color w:val="000000"/>
           <w:sz w:val="24"/>
           <w:szCs w:val="24"/>
@@ -37944,7 +37944,7 @@
         <w:bidi/>
         <w:spacing w:line="240" w:lineRule="auto"/>
         <w:rPr>
-          <w:rFonts w:ascii="Times New Roman" w:eastAsia="Times New Roman" w:hAnsi="Times New Roman" w:cs="Times New Roman" w:hint="cs"/>
+          <w:rFonts w:ascii="Times New Roman" w:eastAsia="Times New Roman" w:hAnsi="Times New Roman" w:cs="Times New Roman"/>
           <w:sz w:val="24"/>
           <w:szCs w:val="24"/>
           <w:rtl/>
@@ -38225,21 +38225,6 @@
         </w:rPr>
       </w:pPr>
     </w:p>
-    <w:p>
-      <w:pPr>
-        <w:bidi/>
-        <w:spacing w:after="240" w:line="240" w:lineRule="auto"/>
-        <w:rPr>
-          <w:rFonts w:asciiTheme="minorBidi" w:eastAsia="Times New Roman" w:hAnsiTheme="minorBidi"/>
-          <w:b/>
-          <w:bCs/>
-          <w:sz w:val="24"/>
-          <w:szCs w:val="24"/>
-          <w:rtl/>
-          <w:lang w:val="en-US"/>
-        </w:rPr>
-      </w:pPr>
-    </w:p>
     <w:tbl>
       <w:tblPr>
         <w:bidiVisual/>
@@ -38254,8 +38239,8 @@
         <w:tblLook w:val="04A0" w:firstRow="1" w:lastRow="0" w:firstColumn="1" w:lastColumn="0" w:noHBand="0" w:noVBand="1"/>
       </w:tblPr>
       <w:tblGrid>
-        <w:gridCol w:w="4030"/>
-        <w:gridCol w:w="5325"/>
+        <w:gridCol w:w="3850"/>
+        <w:gridCol w:w="5505"/>
       </w:tblGrid>
       <w:tr>
         <w:trPr>
@@ -38301,24 +38286,10 @@
                 <w:rtl/>
                 <w:lang w:val="en-US"/>
               </w:rPr>
-              <w:t xml:space="preserve">שם הספרייה </w:t>
-            </w:r>
-            <w:proofErr w:type="spellStart"/>
-            <w:r>
-              <w:rPr>
-                <w:rFonts w:ascii="Arial" w:eastAsia="Times New Roman" w:hAnsi="Arial" w:cs="Arial"/>
-                <w:b/>
-                <w:bCs/>
-                <w:color w:val="000000"/>
-                <w:sz w:val="24"/>
-                <w:szCs w:val="24"/>
-                <w:shd w:val="clear" w:color="auto" w:fill="FFFF00"/>
-                <w:rtl/>
-                <w:lang w:val="en-US"/>
-              </w:rPr>
-              <w:t>וגירסה</w:t>
-            </w:r>
-            <w:proofErr w:type="spellEnd"/>
+              <w:t>שם הספרייה</w:t>
+            </w:r>
+            <w:bookmarkStart w:id="15" w:name="_GoBack"/>
+            <w:bookmarkEnd w:id="15"/>
           </w:p>
         </w:tc>
         <w:tc>
@@ -39009,6 +38980,103 @@
           </w:p>
         </w:tc>
       </w:tr>
+      <w:tr>
+        <w:trPr>
+          <w:jc w:val="right"/>
+        </w:trPr>
+        <w:tc>
+          <w:tcPr>
+            <w:tcW w:w="0" w:type="auto"/>
+            <w:tcBorders>
+              <w:top w:val="single" w:sz="8" w:space="0" w:color="000000"/>
+              <w:left w:val="single" w:sz="8" w:space="0" w:color="000000"/>
+              <w:bottom w:val="single" w:sz="8" w:space="0" w:color="000000"/>
+              <w:right w:val="single" w:sz="8" w:space="0" w:color="000000"/>
+            </w:tcBorders>
+            <w:tcMar>
+              <w:top w:w="100" w:type="dxa"/>
+              <w:left w:w="100" w:type="dxa"/>
+              <w:bottom w:w="100" w:type="dxa"/>
+              <w:right w:w="100" w:type="dxa"/>
+            </w:tcMar>
+          </w:tcPr>
+          <w:p>
+            <w:pPr>
+              <w:spacing w:after="0" w:line="240" w:lineRule="auto"/>
+              <w:rPr>
+                <w:rFonts w:ascii="Arial" w:eastAsia="Times New Roman" w:hAnsi="Arial" w:cs="Arial"/>
+                <w:color w:val="000000"/>
+                <w:sz w:val="24"/>
+                <w:szCs w:val="24"/>
+                <w:lang w:val="en-US"/>
+              </w:rPr>
+            </w:pPr>
+            <w:proofErr w:type="spellStart"/>
+            <w:r>
+              <w:rPr>
+                <w:rFonts w:ascii="Arial" w:eastAsia="Times New Roman" w:hAnsi="Arial" w:cs="Arial"/>
+                <w:color w:val="000000"/>
+                <w:sz w:val="24"/>
+                <w:szCs w:val="24"/>
+                <w:lang w:val="en-US"/>
+              </w:rPr>
+              <w:t>shutil</w:t>
+            </w:r>
+            <w:proofErr w:type="spellEnd"/>
+          </w:p>
+        </w:tc>
+        <w:tc>
+          <w:tcPr>
+            <w:tcW w:w="0" w:type="auto"/>
+            <w:tcBorders>
+              <w:top w:val="single" w:sz="8" w:space="0" w:color="000000"/>
+              <w:left w:val="single" w:sz="8" w:space="0" w:color="000000"/>
+              <w:bottom w:val="single" w:sz="8" w:space="0" w:color="000000"/>
+              <w:right w:val="single" w:sz="8" w:space="0" w:color="000000"/>
+            </w:tcBorders>
+            <w:tcMar>
+              <w:top w:w="100" w:type="dxa"/>
+              <w:left w:w="100" w:type="dxa"/>
+              <w:bottom w:w="100" w:type="dxa"/>
+              <w:right w:w="100" w:type="dxa"/>
+            </w:tcMar>
+          </w:tcPr>
+          <w:p>
+            <w:pPr>
+              <w:spacing w:after="0" w:line="240" w:lineRule="auto"/>
+              <w:rPr>
+                <w:rFonts w:ascii="Arial" w:eastAsia="Times New Roman" w:hAnsi="Arial" w:cs="Arial"/>
+                <w:color w:val="000000"/>
+                <w:sz w:val="24"/>
+                <w:szCs w:val="24"/>
+                <w:lang w:val="en-US"/>
+              </w:rPr>
+            </w:pPr>
+            <w:r>
+              <w:rPr>
+                <w:rFonts w:ascii="Arial" w:eastAsia="Times New Roman" w:hAnsi="Arial" w:cs="Arial"/>
+                <w:color w:val="000000"/>
+                <w:sz w:val="24"/>
+                <w:szCs w:val="24"/>
+                <w:lang w:val="en-US"/>
+              </w:rPr>
+              <w:t xml:space="preserve">pip install </w:t>
+            </w:r>
+            <w:proofErr w:type="spellStart"/>
+            <w:r>
+              <w:rPr>
+                <w:rFonts w:ascii="Arial" w:eastAsia="Times New Roman" w:hAnsi="Arial" w:cs="Arial"/>
+                <w:color w:val="000000"/>
+                <w:sz w:val="24"/>
+                <w:szCs w:val="24"/>
+                <w:lang w:val="en-US"/>
+              </w:rPr>
+              <w:t>pytest-shutil</w:t>
+            </w:r>
+            <w:proofErr w:type="spellEnd"/>
+          </w:p>
+        </w:tc>
+      </w:tr>
     </w:tbl>
     <w:p>
       <w:pPr>
@@ -39085,7 +39153,7 @@
           <w:szCs w:val="48"/>
         </w:rPr>
       </w:pPr>
-      <w:bookmarkStart w:id="15" w:name="_Toc106523603"/>
+      <w:bookmarkStart w:id="16" w:name="_Toc106523603"/>
       <w:r>
         <w:rPr>
           <w:rtl/>
@@ -39093,7 +39161,7 @@
         <w:lastRenderedPageBreak/>
         <w:t>הסברים על החלונות</w:t>
       </w:r>
-      <w:bookmarkEnd w:id="15"/>
+      <w:bookmarkEnd w:id="16"/>
     </w:p>
     <w:p>
       <w:pPr>
@@ -39106,7 +39174,7 @@
           <w:lang w:val="en-US"/>
         </w:rPr>
       </w:pPr>
-      <w:bookmarkStart w:id="16" w:name="_Toc106523604"/>
+      <w:bookmarkStart w:id="17" w:name="_Toc106523604"/>
       <w:r>
         <w:rPr>
           <w:rFonts w:asciiTheme="minorBidi" w:eastAsia="Times New Roman" w:hAnsiTheme="minorBidi" w:cstheme="minorBidi"/>
@@ -39115,7 +39183,7 @@
         </w:rPr>
         <w:t>Main Menu Form</w:t>
       </w:r>
-      <w:bookmarkEnd w:id="16"/>
+      <w:bookmarkEnd w:id="17"/>
     </w:p>
     <w:p>
       <w:pPr>
@@ -39635,7 +39703,7 @@
           <w:lang w:val="en-US"/>
         </w:rPr>
       </w:pPr>
-      <w:bookmarkStart w:id="17" w:name="_Toc106523605"/>
+      <w:bookmarkStart w:id="18" w:name="_Toc106523605"/>
       <w:r>
         <w:rPr>
           <w:rFonts w:eastAsia="Times New Roman"/>
@@ -39644,7 +39712,7 @@
         </w:rPr>
         <w:t>Build Model Form</w:t>
       </w:r>
-      <w:bookmarkEnd w:id="17"/>
+      <w:bookmarkEnd w:id="18"/>
     </w:p>
     <w:p>
       <w:pPr>
@@ -40540,7 +40608,7 @@
         <w:spacing w:line="240" w:lineRule="auto"/>
         <w:ind w:left="360"/>
         <w:rPr>
-          <w:rFonts w:ascii="Times New Roman" w:eastAsia="Times New Roman" w:hAnsi="Times New Roman" w:cs="Times New Roman" w:hint="cs"/>
+          <w:rFonts w:ascii="Times New Roman" w:eastAsia="Times New Roman" w:hAnsi="Times New Roman" w:cs="Times New Roman"/>
           <w:sz w:val="24"/>
           <w:szCs w:val="24"/>
           <w:rtl/>
@@ -40611,20 +40679,7 @@
           <w:rtl/>
           <w:lang w:val="en-US"/>
         </w:rPr>
-        <w:t>. הסיבה לכך היא שאנחנו רוצים לתת למשתמש את היכולת לשנות את הסדר, במידה והוא רוצה לשמור על הסדר כמו שהוא באותו הרגע הוא יכול פשוט לדלג על חלק מיון המידע מחדש ולסמן שהוא מעדי</w:t>
-      </w:r>
-      <w:bookmarkStart w:id="18" w:name="_GoBack"/>
-      <w:bookmarkEnd w:id="18"/>
-      <w:r>
-        <w:rPr>
-          <w:rFonts w:ascii="Arial" w:eastAsia="Times New Roman" w:hAnsi="Arial" w:cs="Arial" w:hint="cs"/>
-          <w:color w:val="000000"/>
-          <w:sz w:val="24"/>
-          <w:szCs w:val="24"/>
-          <w:rtl/>
-          <w:lang w:val="en-US"/>
-        </w:rPr>
-        <w:t>ף את הסדר הנוכחי. ככה אנחנו מעניקים למשתמש את שני האופציות.</w:t>
+        <w:t>. הסיבה לכך היא שאנחנו רוצים לתת למשתמש את היכולת לשנות את הסדר, במידה והוא רוצה לשמור על הסדר כמו שהוא באותו הרגע הוא יכול פשוט לדלג על חלק מיון המידע מחדש ולסמן שהוא מעדיף את הסדר הנוכחי. ככה אנחנו מעניקים למשתמש את שני האופציות.</w:t>
       </w:r>
     </w:p>
     <w:p>
@@ -46898,6 +46953,7 @@
     <w:rsid w:val="00687CB2"/>
     <w:rsid w:val="00830DCE"/>
     <w:rsid w:val="00C746E1"/>
+    <w:rsid w:val="00CE6D19"/>
   </w:rsids>
   <m:mathPr>
     <m:mathFont m:val="Cambria Math"/>
@@ -47629,7 +47685,7 @@
 </file>
 
 <file path=customXml/itemProps1.xml><?xml version="1.0" encoding="utf-8"?>
-<ds:datastoreItem xmlns:ds="http://schemas.openxmlformats.org/officeDocument/2006/customXml" ds:itemID="{E4E3F36D-DBB8-4A0C-BB40-A06204CC4647}">
+<ds:datastoreItem xmlns:ds="http://schemas.openxmlformats.org/officeDocument/2006/customXml" ds:itemID="{0A35772F-82D4-4BD1-BFD9-758E8F9C6E76}">
   <ds:schemaRefs>
     <ds:schemaRef ds:uri="http://schemas.openxmlformats.org/officeDocument/2006/bibliography"/>
   </ds:schemaRefs>

</xml_diff>

<commit_message>
updates book and removed unneeded comments
</commit_message>
<xml_diff>
--- a/GiladBarilanMaskStatusClassification.docx
+++ b/GiladBarilanMaskStatusClassification.docx
@@ -8308,16 +8308,32 @@
           <w:lang w:val="en-US"/>
         </w:rPr>
       </w:pPr>
-      <w:r>
-        <w:rPr>
-          <w:noProof/>
+    </w:p>
+    <w:p>
+      <w:pPr>
+        <w:bidi/>
+        <w:spacing w:line="240" w:lineRule="auto"/>
+        <w:rPr>
+          <w:rFonts w:ascii="Times New Roman" w:eastAsia="Times New Roman" w:hAnsi="Times New Roman" w:cs="Times New Roman"/>
+          <w:sz w:val="24"/>
+          <w:szCs w:val="24"/>
+          <w:rtl/>
+          <w:lang w:val="en-US"/>
+        </w:rPr>
+      </w:pPr>
+      <w:r>
+        <w:rPr>
+          <w:rFonts w:ascii="Times New Roman" w:eastAsia="Times New Roman" w:hAnsi="Times New Roman" w:cs="Times New Roman"/>
+          <w:sz w:val="24"/>
+          <w:szCs w:val="24"/>
+          <w:rtl/>
           <w:lang w:val="en-US"/>
         </w:rPr>
         <w:drawing>
-          <wp:inline distT="0" distB="0" distL="0" distR="0" wp14:anchorId="50175AE5" wp14:editId="2567457A">
-            <wp:extent cx="5940425" cy="3159760"/>
-            <wp:effectExtent l="0" t="0" r="3175" b="2540"/>
-            <wp:docPr id="57" name="Picture 57"/>
+          <wp:inline distT="0" distB="0" distL="0" distR="0" wp14:anchorId="161B8FF2" wp14:editId="22804417">
+            <wp:extent cx="5468113" cy="6277851"/>
+            <wp:effectExtent l="0" t="0" r="0" b="8890"/>
+            <wp:docPr id="4" name="Picture 4"/>
             <wp:cNvGraphicFramePr>
               <a:graphicFrameLocks xmlns:a="http://schemas.openxmlformats.org/drawingml/2006/main" noChangeAspect="1"/>
             </wp:cNvGraphicFramePr>
@@ -8337,7 +8353,7 @@
                   <pic:spPr>
                     <a:xfrm>
                       <a:off x="0" y="0"/>
-                      <a:ext cx="5940425" cy="3159760"/>
+                      <a:ext cx="5468113" cy="6277851"/>
                     </a:xfrm>
                     <a:prstGeom prst="rect">
                       <a:avLst/>
@@ -8352,60 +8368,6 @@
     </w:p>
     <w:p>
       <w:pPr>
-        <w:bidi/>
-        <w:spacing w:line="240" w:lineRule="auto"/>
-        <w:rPr>
-          <w:rFonts w:ascii="Times New Roman" w:eastAsia="Times New Roman" w:hAnsi="Times New Roman" w:cs="Times New Roman"/>
-          <w:sz w:val="24"/>
-          <w:szCs w:val="24"/>
-          <w:rtl/>
-          <w:lang w:val="en-US"/>
-        </w:rPr>
-      </w:pPr>
-      <w:r>
-        <w:rPr>
-          <w:noProof/>
-          <w:lang w:val="en-US"/>
-        </w:rPr>
-        <w:drawing>
-          <wp:inline distT="0" distB="0" distL="0" distR="0" wp14:anchorId="6757D2C1" wp14:editId="44D74626">
-            <wp:extent cx="5940425" cy="3739515"/>
-            <wp:effectExtent l="0" t="0" r="3175" b="0"/>
-            <wp:docPr id="64" name="Picture 64"/>
-            <wp:cNvGraphicFramePr>
-              <a:graphicFrameLocks xmlns:a="http://schemas.openxmlformats.org/drawingml/2006/main" noChangeAspect="1"/>
-            </wp:cNvGraphicFramePr>
-            <a:graphic xmlns:a="http://schemas.openxmlformats.org/drawingml/2006/main">
-              <a:graphicData uri="http://schemas.openxmlformats.org/drawingml/2006/picture">
-                <pic:pic xmlns:pic="http://schemas.openxmlformats.org/drawingml/2006/picture">
-                  <pic:nvPicPr>
-                    <pic:cNvPr id="1" name=""/>
-                    <pic:cNvPicPr/>
-                  </pic:nvPicPr>
-                  <pic:blipFill>
-                    <a:blip r:embed="rId15"/>
-                    <a:stretch>
-                      <a:fillRect/>
-                    </a:stretch>
-                  </pic:blipFill>
-                  <pic:spPr>
-                    <a:xfrm>
-                      <a:off x="0" y="0"/>
-                      <a:ext cx="5940425" cy="3739515"/>
-                    </a:xfrm>
-                    <a:prstGeom prst="rect">
-                      <a:avLst/>
-                    </a:prstGeom>
-                  </pic:spPr>
-                </pic:pic>
-              </a:graphicData>
-            </a:graphic>
-          </wp:inline>
-        </w:drawing>
-      </w:r>
-    </w:p>
-    <w:p>
-      <w:pPr>
         <w:spacing w:after="240" w:line="240" w:lineRule="auto"/>
         <w:rPr>
           <w:rFonts w:ascii="Times New Roman" w:eastAsia="Times New Roman" w:hAnsi="Times New Roman" w:cs="Times New Roman"/>
@@ -8423,6 +8385,28 @@
         </w:rPr>
         <w:br/>
       </w:r>
+    </w:p>
+    <w:p>
+      <w:pPr>
+        <w:spacing w:after="240" w:line="240" w:lineRule="auto"/>
+        <w:rPr>
+          <w:rFonts w:ascii="Times New Roman" w:eastAsia="Times New Roman" w:hAnsi="Times New Roman" w:cs="Times New Roman"/>
+          <w:sz w:val="24"/>
+          <w:szCs w:val="24"/>
+          <w:lang w:val="en-US"/>
+        </w:rPr>
+      </w:pPr>
+    </w:p>
+    <w:p>
+      <w:pPr>
+        <w:spacing w:after="240" w:line="240" w:lineRule="auto"/>
+        <w:rPr>
+          <w:rFonts w:ascii="Times New Roman" w:eastAsia="Times New Roman" w:hAnsi="Times New Roman" w:cs="Times New Roman"/>
+          <w:sz w:val="24"/>
+          <w:szCs w:val="24"/>
+          <w:lang w:val="en-US"/>
+        </w:rPr>
+      </w:pPr>
     </w:p>
     <w:p>
       <w:pPr>
@@ -8772,7 +8756,7 @@
                     </pic:cNvPicPr>
                   </pic:nvPicPr>
                   <pic:blipFill>
-                    <a:blip r:embed="rId16">
+                    <a:blip r:embed="rId15">
                       <a:extLst>
                         <a:ext uri="{28A0092B-C50C-407E-A947-70E740481C1C}">
                           <a14:useLocalDpi xmlns:a14="http://schemas.microsoft.com/office/drawing/2010/main" val="0"/>
@@ -8981,7 +8965,7 @@
                     </pic:cNvPicPr>
                   </pic:nvPicPr>
                   <pic:blipFill>
-                    <a:blip r:embed="rId17">
+                    <a:blip r:embed="rId16">
                       <a:extLst>
                         <a:ext uri="{28A0092B-C50C-407E-A947-70E740481C1C}">
                           <a14:useLocalDpi xmlns:a14="http://schemas.microsoft.com/office/drawing/2010/main" val="0"/>
@@ -9280,7 +9264,7 @@
                     </pic:cNvPicPr>
                   </pic:nvPicPr>
                   <pic:blipFill>
-                    <a:blip r:embed="rId18" cstate="print">
+                    <a:blip r:embed="rId17" cstate="print">
                       <a:extLst>
                         <a:ext uri="{28A0092B-C50C-407E-A947-70E740481C1C}">
                           <a14:useLocalDpi xmlns:a14="http://schemas.microsoft.com/office/drawing/2010/main" val="0"/>
@@ -9569,7 +9553,7 @@
                     </pic:cNvPicPr>
                   </pic:nvPicPr>
                   <pic:blipFill>
-                    <a:blip r:embed="rId19" cstate="print">
+                    <a:blip r:embed="rId18" cstate="print">
                       <a:extLst>
                         <a:ext uri="{28A0092B-C50C-407E-A947-70E740481C1C}">
                           <a14:useLocalDpi xmlns:a14="http://schemas.microsoft.com/office/drawing/2010/main" val="0"/>
@@ -11634,7 +11618,7 @@
                     <pic:cNvPicPr/>
                   </pic:nvPicPr>
                   <pic:blipFill>
-                    <a:blip r:embed="rId20"/>
+                    <a:blip r:embed="rId19"/>
                     <a:stretch>
                       <a:fillRect/>
                     </a:stretch>
@@ -11793,6 +11777,134 @@
             <wp:extent cx="4494188" cy="3370521"/>
             <wp:effectExtent l="0" t="0" r="1905" b="1905"/>
             <wp:docPr id="34" name="Picture 34"/>
+            <wp:cNvGraphicFramePr>
+              <a:graphicFrameLocks xmlns:a="http://schemas.openxmlformats.org/drawingml/2006/main" noChangeAspect="1"/>
+            </wp:cNvGraphicFramePr>
+            <a:graphic xmlns:a="http://schemas.openxmlformats.org/drawingml/2006/main">
+              <a:graphicData uri="http://schemas.openxmlformats.org/drawingml/2006/picture">
+                <pic:pic xmlns:pic="http://schemas.openxmlformats.org/drawingml/2006/picture">
+                  <pic:nvPicPr>
+                    <pic:cNvPr id="1" name=""/>
+                    <pic:cNvPicPr/>
+                  </pic:nvPicPr>
+                  <pic:blipFill>
+                    <a:blip r:embed="rId20"/>
+                    <a:stretch>
+                      <a:fillRect/>
+                    </a:stretch>
+                  </pic:blipFill>
+                  <pic:spPr>
+                    <a:xfrm>
+                      <a:off x="0" y="0"/>
+                      <a:ext cx="4500293" cy="3375100"/>
+                    </a:xfrm>
+                    <a:prstGeom prst="rect">
+                      <a:avLst/>
+                    </a:prstGeom>
+                  </pic:spPr>
+                </pic:pic>
+              </a:graphicData>
+            </a:graphic>
+          </wp:inline>
+        </w:drawing>
+      </w:r>
+    </w:p>
+    <w:p>
+      <w:pPr>
+        <w:bidi/>
+        <w:spacing w:line="240" w:lineRule="auto"/>
+        <w:rPr>
+          <w:rFonts w:ascii="Arial" w:eastAsia="Times New Roman" w:hAnsi="Arial" w:cs="Arial"/>
+          <w:noProof/>
+          <w:color w:val="000000"/>
+          <w:bdr w:val="none" w:sz="0" w:space="0" w:color="auto" w:frame="1"/>
+          <w:rtl/>
+          <w:lang w:val="en-US"/>
+        </w:rPr>
+      </w:pPr>
+    </w:p>
+    <w:p>
+      <w:pPr>
+        <w:bidi/>
+        <w:spacing w:line="240" w:lineRule="auto"/>
+        <w:rPr>
+          <w:rFonts w:ascii="Arial" w:eastAsia="Times New Roman" w:hAnsi="Arial" w:cs="Arial"/>
+          <w:noProof/>
+          <w:color w:val="000000"/>
+          <w:bdr w:val="none" w:sz="0" w:space="0" w:color="auto" w:frame="1"/>
+          <w:rtl/>
+          <w:lang w:val="en-US"/>
+        </w:rPr>
+      </w:pPr>
+    </w:p>
+    <w:p>
+      <w:pPr>
+        <w:bidi/>
+        <w:spacing w:line="240" w:lineRule="auto"/>
+        <w:rPr>
+          <w:rFonts w:ascii="Times New Roman" w:eastAsia="Times New Roman" w:hAnsi="Times New Roman" w:cs="Times New Roman"/>
+          <w:sz w:val="24"/>
+          <w:szCs w:val="24"/>
+          <w:rtl/>
+          <w:lang w:val="en-US"/>
+        </w:rPr>
+      </w:pPr>
+    </w:p>
+    <w:p>
+      <w:pPr>
+        <w:bidi/>
+        <w:spacing w:line="240" w:lineRule="auto"/>
+        <w:rPr>
+          <w:rFonts w:ascii="Times New Roman" w:eastAsia="Times New Roman" w:hAnsi="Times New Roman" w:cs="Times New Roman"/>
+          <w:sz w:val="24"/>
+          <w:szCs w:val="24"/>
+          <w:rtl/>
+          <w:lang w:val="en-US"/>
+        </w:rPr>
+      </w:pPr>
+      <w:r>
+        <w:rPr>
+          <w:rFonts w:ascii="Arial" w:eastAsia="Times New Roman" w:hAnsi="Arial" w:cs="Arial"/>
+          <w:color w:val="000000"/>
+          <w:rtl/>
+          <w:lang w:val="en-US"/>
+        </w:rPr>
+        <w:t> </w:t>
+      </w:r>
+    </w:p>
+    <w:p>
+      <w:pPr>
+        <w:bidi/>
+        <w:spacing w:line="240" w:lineRule="auto"/>
+        <w:rPr>
+          <w:rFonts w:ascii="Arial" w:eastAsia="Times New Roman" w:hAnsi="Arial" w:cs="Arial"/>
+          <w:b/>
+          <w:bCs/>
+          <w:color w:val="000000"/>
+          <w:sz w:val="24"/>
+          <w:szCs w:val="24"/>
+          <w:rtl/>
+          <w:lang w:val="en-US"/>
+        </w:rPr>
+      </w:pPr>
+      <w:r>
+        <w:rPr>
+          <w:rFonts w:ascii="Arial" w:eastAsia="Times New Roman" w:hAnsi="Arial" w:cs="Arial"/>
+          <w:b/>
+          <w:bCs/>
+          <w:noProof/>
+          <w:color w:val="000000"/>
+          <w:sz w:val="24"/>
+          <w:szCs w:val="24"/>
+          <w:rtl/>
+          <w:lang w:val="en-US"/>
+        </w:rPr>
+        <w:lastRenderedPageBreak/>
+        <w:drawing>
+          <wp:inline distT="0" distB="0" distL="0" distR="0" wp14:anchorId="7795E6EB" wp14:editId="4DB2188D">
+            <wp:extent cx="5940425" cy="3443605"/>
+            <wp:effectExtent l="0" t="0" r="3175" b="4445"/>
+            <wp:docPr id="36" name="Picture 36"/>
             <wp:cNvGraphicFramePr>
               <a:graphicFrameLocks xmlns:a="http://schemas.openxmlformats.org/drawingml/2006/main" noChangeAspect="1"/>
             </wp:cNvGraphicFramePr>
@@ -11812,7 +11924,7 @@
                   <pic:spPr>
                     <a:xfrm>
                       <a:off x="0" y="0"/>
-                      <a:ext cx="4500293" cy="3375100"/>
+                      <a:ext cx="5940425" cy="3443605"/>
                     </a:xfrm>
                     <a:prstGeom prst="rect">
                       <a:avLst/>
@@ -11831,69 +11943,6 @@
         <w:spacing w:line="240" w:lineRule="auto"/>
         <w:rPr>
           <w:rFonts w:ascii="Arial" w:eastAsia="Times New Roman" w:hAnsi="Arial" w:cs="Arial"/>
-          <w:noProof/>
-          <w:color w:val="000000"/>
-          <w:bdr w:val="none" w:sz="0" w:space="0" w:color="auto" w:frame="1"/>
-          <w:rtl/>
-          <w:lang w:val="en-US"/>
-        </w:rPr>
-      </w:pPr>
-    </w:p>
-    <w:p>
-      <w:pPr>
-        <w:bidi/>
-        <w:spacing w:line="240" w:lineRule="auto"/>
-        <w:rPr>
-          <w:rFonts w:ascii="Arial" w:eastAsia="Times New Roman" w:hAnsi="Arial" w:cs="Arial"/>
-          <w:noProof/>
-          <w:color w:val="000000"/>
-          <w:bdr w:val="none" w:sz="0" w:space="0" w:color="auto" w:frame="1"/>
-          <w:rtl/>
-          <w:lang w:val="en-US"/>
-        </w:rPr>
-      </w:pPr>
-    </w:p>
-    <w:p>
-      <w:pPr>
-        <w:bidi/>
-        <w:spacing w:line="240" w:lineRule="auto"/>
-        <w:rPr>
-          <w:rFonts w:ascii="Times New Roman" w:eastAsia="Times New Roman" w:hAnsi="Times New Roman" w:cs="Times New Roman"/>
-          <w:sz w:val="24"/>
-          <w:szCs w:val="24"/>
-          <w:rtl/>
-          <w:lang w:val="en-US"/>
-        </w:rPr>
-      </w:pPr>
-    </w:p>
-    <w:p>
-      <w:pPr>
-        <w:bidi/>
-        <w:spacing w:line="240" w:lineRule="auto"/>
-        <w:rPr>
-          <w:rFonts w:ascii="Times New Roman" w:eastAsia="Times New Roman" w:hAnsi="Times New Roman" w:cs="Times New Roman"/>
-          <w:sz w:val="24"/>
-          <w:szCs w:val="24"/>
-          <w:rtl/>
-          <w:lang w:val="en-US"/>
-        </w:rPr>
-      </w:pPr>
-      <w:r>
-        <w:rPr>
-          <w:rFonts w:ascii="Arial" w:eastAsia="Times New Roman" w:hAnsi="Arial" w:cs="Arial"/>
-          <w:color w:val="000000"/>
-          <w:rtl/>
-          <w:lang w:val="en-US"/>
-        </w:rPr>
-        <w:t> </w:t>
-      </w:r>
-    </w:p>
-    <w:p>
-      <w:pPr>
-        <w:bidi/>
-        <w:spacing w:line="240" w:lineRule="auto"/>
-        <w:rPr>
-          <w:rFonts w:ascii="Arial" w:eastAsia="Times New Roman" w:hAnsi="Arial" w:cs="Arial"/>
           <w:b/>
           <w:bCs/>
           <w:color w:val="000000"/>
@@ -11915,12 +11964,11 @@
           <w:rtl/>
           <w:lang w:val="en-US"/>
         </w:rPr>
-        <w:lastRenderedPageBreak/>
         <w:drawing>
-          <wp:inline distT="0" distB="0" distL="0" distR="0" wp14:anchorId="7795E6EB" wp14:editId="4DB2188D">
-            <wp:extent cx="5940425" cy="3443605"/>
-            <wp:effectExtent l="0" t="0" r="3175" b="4445"/>
-            <wp:docPr id="36" name="Picture 36"/>
+          <wp:inline distT="0" distB="0" distL="0" distR="0" wp14:anchorId="3EB6CBED" wp14:editId="1C0F7E8A">
+            <wp:extent cx="5940425" cy="3326765"/>
+            <wp:effectExtent l="0" t="0" r="3175" b="6985"/>
+            <wp:docPr id="37" name="Picture 37"/>
             <wp:cNvGraphicFramePr>
               <a:graphicFrameLocks xmlns:a="http://schemas.openxmlformats.org/drawingml/2006/main" noChangeAspect="1"/>
             </wp:cNvGraphicFramePr>
@@ -11940,7 +11988,7 @@
                   <pic:spPr>
                     <a:xfrm>
                       <a:off x="0" y="0"/>
-                      <a:ext cx="5940425" cy="3443605"/>
+                      <a:ext cx="5940425" cy="3326765"/>
                     </a:xfrm>
                     <a:prstGeom prst="rect">
                       <a:avLst/>
@@ -11981,10 +12029,10 @@
           <w:lang w:val="en-US"/>
         </w:rPr>
         <w:drawing>
-          <wp:inline distT="0" distB="0" distL="0" distR="0" wp14:anchorId="3EB6CBED" wp14:editId="1C0F7E8A">
-            <wp:extent cx="5940425" cy="3326765"/>
-            <wp:effectExtent l="0" t="0" r="3175" b="6985"/>
-            <wp:docPr id="37" name="Picture 37"/>
+          <wp:inline distT="0" distB="0" distL="0" distR="0" wp14:anchorId="78C2E426" wp14:editId="1A81DD00">
+            <wp:extent cx="5940425" cy="1889760"/>
+            <wp:effectExtent l="0" t="0" r="3175" b="0"/>
+            <wp:docPr id="38" name="Picture 38"/>
             <wp:cNvGraphicFramePr>
               <a:graphicFrameLocks xmlns:a="http://schemas.openxmlformats.org/drawingml/2006/main" noChangeAspect="1"/>
             </wp:cNvGraphicFramePr>
@@ -12004,70 +12052,6 @@
                   <pic:spPr>
                     <a:xfrm>
                       <a:off x="0" y="0"/>
-                      <a:ext cx="5940425" cy="3326765"/>
-                    </a:xfrm>
-                    <a:prstGeom prst="rect">
-                      <a:avLst/>
-                    </a:prstGeom>
-                  </pic:spPr>
-                </pic:pic>
-              </a:graphicData>
-            </a:graphic>
-          </wp:inline>
-        </w:drawing>
-      </w:r>
-    </w:p>
-    <w:p>
-      <w:pPr>
-        <w:bidi/>
-        <w:spacing w:line="240" w:lineRule="auto"/>
-        <w:rPr>
-          <w:rFonts w:ascii="Arial" w:eastAsia="Times New Roman" w:hAnsi="Arial" w:cs="Arial"/>
-          <w:b/>
-          <w:bCs/>
-          <w:color w:val="000000"/>
-          <w:sz w:val="24"/>
-          <w:szCs w:val="24"/>
-          <w:rtl/>
-          <w:lang w:val="en-US"/>
-        </w:rPr>
-      </w:pPr>
-      <w:r>
-        <w:rPr>
-          <w:rFonts w:ascii="Arial" w:eastAsia="Times New Roman" w:hAnsi="Arial" w:cs="Arial"/>
-          <w:b/>
-          <w:bCs/>
-          <w:noProof/>
-          <w:color w:val="000000"/>
-          <w:sz w:val="24"/>
-          <w:szCs w:val="24"/>
-          <w:rtl/>
-          <w:lang w:val="en-US"/>
-        </w:rPr>
-        <w:drawing>
-          <wp:inline distT="0" distB="0" distL="0" distR="0" wp14:anchorId="78C2E426" wp14:editId="1A81DD00">
-            <wp:extent cx="5940425" cy="1889760"/>
-            <wp:effectExtent l="0" t="0" r="3175" b="0"/>
-            <wp:docPr id="38" name="Picture 38"/>
-            <wp:cNvGraphicFramePr>
-              <a:graphicFrameLocks xmlns:a="http://schemas.openxmlformats.org/drawingml/2006/main" noChangeAspect="1"/>
-            </wp:cNvGraphicFramePr>
-            <a:graphic xmlns:a="http://schemas.openxmlformats.org/drawingml/2006/main">
-              <a:graphicData uri="http://schemas.openxmlformats.org/drawingml/2006/picture">
-                <pic:pic xmlns:pic="http://schemas.openxmlformats.org/drawingml/2006/picture">
-                  <pic:nvPicPr>
-                    <pic:cNvPr id="1" name=""/>
-                    <pic:cNvPicPr/>
-                  </pic:nvPicPr>
-                  <pic:blipFill>
-                    <a:blip r:embed="rId24"/>
-                    <a:stretch>
-                      <a:fillRect/>
-                    </a:stretch>
-                  </pic:blipFill>
-                  <pic:spPr>
-                    <a:xfrm>
-                      <a:off x="0" y="0"/>
                       <a:ext cx="5940425" cy="1889760"/>
                     </a:xfrm>
                     <a:prstGeom prst="rect">
@@ -12183,7 +12167,7 @@
                     <pic:cNvPicPr/>
                   </pic:nvPicPr>
                   <pic:blipFill>
-                    <a:blip r:embed="rId25"/>
+                    <a:blip r:embed="rId24"/>
                     <a:stretch>
                       <a:fillRect/>
                     </a:stretch>
@@ -13754,7 +13738,7 @@
         <w:bidi/>
         <w:spacing w:line="240" w:lineRule="auto"/>
         <w:rPr>
-          <w:rFonts w:ascii="Times New Roman" w:eastAsia="Times New Roman" w:hAnsi="Times New Roman" w:cs="Times New Roman"/>
+          <w:rFonts w:ascii="Times New Roman" w:eastAsia="Times New Roman" w:hAnsi="Times New Roman" w:cs="Times New Roman" w:hint="cs"/>
           <w:sz w:val="24"/>
           <w:szCs w:val="24"/>
           <w:rtl/>
@@ -13898,7 +13882,85 @@
           <w:rtl/>
           <w:lang w:val="en-US"/>
         </w:rPr>
-        <w:t xml:space="preserve"> במודל עצמו.</w:t>
+        <w:t xml:space="preserve"> במודל </w:t>
+      </w:r>
+      <w:proofErr w:type="gramStart"/>
+      <w:r>
+        <w:rPr>
+          <w:rFonts w:ascii="Arial" w:eastAsia="Times New Roman" w:hAnsi="Arial" w:cs="Arial"/>
+          <w:color w:val="000000"/>
+          <w:sz w:val="24"/>
+          <w:szCs w:val="24"/>
+          <w:rtl/>
+          <w:lang w:val="en-US"/>
+        </w:rPr>
+        <w:t>עצמו</w:t>
+      </w:r>
+      <w:r>
+        <w:rPr>
+          <w:rFonts w:ascii="Arial" w:eastAsia="Times New Roman" w:hAnsi="Arial" w:cs="Arial"/>
+          <w:color w:val="000000"/>
+          <w:sz w:val="24"/>
+          <w:szCs w:val="24"/>
+          <w:lang w:val="en-US"/>
+        </w:rPr>
+        <w:t xml:space="preserve"> </w:t>
+      </w:r>
+      <w:r>
+        <w:rPr>
+          <w:rFonts w:ascii="Arial" w:eastAsia="Times New Roman" w:hAnsi="Arial" w:cs="Arial" w:hint="cs"/>
+          <w:color w:val="000000"/>
+          <w:sz w:val="24"/>
+          <w:szCs w:val="24"/>
+          <w:rtl/>
+          <w:lang w:val="en-US"/>
+        </w:rPr>
+        <w:t xml:space="preserve"> (</w:t>
+      </w:r>
+      <w:proofErr w:type="gramEnd"/>
+      <w:r>
+        <w:rPr>
+          <w:rFonts w:ascii="Arial" w:eastAsia="Times New Roman" w:hAnsi="Arial" w:cs="Arial" w:hint="cs"/>
+          <w:color w:val="000000"/>
+          <w:sz w:val="24"/>
+          <w:szCs w:val="24"/>
+          <w:rtl/>
+          <w:lang w:val="en-US"/>
+        </w:rPr>
+        <w:t>אנחנו משתמשים ב</w:t>
+      </w:r>
+      <w:proofErr w:type="spellStart"/>
+      <w:r>
+        <w:rPr>
+          <w:rFonts w:ascii="Arial" w:eastAsia="Times New Roman" w:hAnsi="Arial" w:cs="Arial"/>
+          <w:color w:val="000000"/>
+          <w:sz w:val="24"/>
+          <w:szCs w:val="24"/>
+          <w:lang w:val="en-US"/>
+        </w:rPr>
+        <w:t>from_logits</w:t>
+      </w:r>
+      <w:proofErr w:type="spellEnd"/>
+      <w:r>
+        <w:rPr>
+          <w:rFonts w:ascii="Arial" w:eastAsia="Times New Roman" w:hAnsi="Arial" w:cs="Arial"/>
+          <w:color w:val="000000"/>
+          <w:sz w:val="24"/>
+          <w:szCs w:val="24"/>
+          <w:lang w:val="en-US"/>
+        </w:rPr>
+        <w:t>=False</w:t>
+      </w:r>
+      <w:r>
+        <w:rPr>
+          <w:rFonts w:ascii="Arial" w:eastAsia="Times New Roman" w:hAnsi="Arial" w:cs="Arial" w:hint="cs"/>
+          <w:color w:val="000000"/>
+          <w:sz w:val="24"/>
+          <w:szCs w:val="24"/>
+          <w:rtl/>
+          <w:lang w:val="en-US"/>
+        </w:rPr>
+        <w:t>).</w:t>
       </w:r>
     </w:p>
     <w:p>
@@ -14449,7 +14511,7 @@
                     </pic:cNvPicPr>
                   </pic:nvPicPr>
                   <pic:blipFill>
-                    <a:blip r:embed="rId26">
+                    <a:blip r:embed="rId25">
                       <a:extLst>
                         <a:ext uri="{28A0092B-C50C-407E-A947-70E740481C1C}">
                           <a14:useLocalDpi xmlns:a14="http://schemas.microsoft.com/office/drawing/2010/main" val="0"/>
@@ -14903,7 +14965,7 @@
                     <pic:cNvPicPr/>
                   </pic:nvPicPr>
                   <pic:blipFill>
-                    <a:blip r:embed="rId20"/>
+                    <a:blip r:embed="rId19"/>
                     <a:stretch>
                       <a:fillRect/>
                     </a:stretch>
@@ -15332,7 +15394,7 @@
                     </pic:cNvPicPr>
                   </pic:nvPicPr>
                   <pic:blipFill>
-                    <a:blip r:embed="rId27">
+                    <a:blip r:embed="rId26">
                       <a:extLst>
                         <a:ext uri="{28A0092B-C50C-407E-A947-70E740481C1C}">
                           <a14:useLocalDpi xmlns:a14="http://schemas.microsoft.com/office/drawing/2010/main" val="0"/>
@@ -15536,7 +15598,7 @@
                     </pic:cNvPicPr>
                   </pic:nvPicPr>
                   <pic:blipFill>
-                    <a:blip r:embed="rId28" cstate="print">
+                    <a:blip r:embed="rId27" cstate="print">
                       <a:extLst>
                         <a:ext uri="{28A0092B-C50C-407E-A947-70E740481C1C}">
                           <a14:useLocalDpi xmlns:a14="http://schemas.microsoft.com/office/drawing/2010/main" val="0"/>
@@ -15634,7 +15696,7 @@
                     </pic:cNvPicPr>
                   </pic:nvPicPr>
                   <pic:blipFill>
-                    <a:blip r:embed="rId29">
+                    <a:blip r:embed="rId28">
                       <a:extLst>
                         <a:ext uri="{28A0092B-C50C-407E-A947-70E740481C1C}">
                           <a14:useLocalDpi xmlns:a14="http://schemas.microsoft.com/office/drawing/2010/main" val="0"/>
@@ -15693,7 +15755,7 @@
                     </pic:cNvPicPr>
                   </pic:nvPicPr>
                   <pic:blipFill>
-                    <a:blip r:embed="rId30">
+                    <a:blip r:embed="rId29">
                       <a:extLst>
                         <a:ext uri="{28A0092B-C50C-407E-A947-70E740481C1C}">
                           <a14:useLocalDpi xmlns:a14="http://schemas.microsoft.com/office/drawing/2010/main" val="0"/>
@@ -16976,7 +17038,7 @@
                     <pic:cNvPicPr/>
                   </pic:nvPicPr>
                   <pic:blipFill>
-                    <a:blip r:embed="rId31"/>
+                    <a:blip r:embed="rId30"/>
                     <a:stretch>
                       <a:fillRect/>
                     </a:stretch>
@@ -17072,7 +17134,7 @@
                     </pic:cNvPicPr>
                   </pic:nvPicPr>
                   <pic:blipFill>
-                    <a:blip r:embed="rId32">
+                    <a:blip r:embed="rId31">
                       <a:extLst>
                         <a:ext uri="{28A0092B-C50C-407E-A947-70E740481C1C}">
                           <a14:useLocalDpi xmlns:a14="http://schemas.microsoft.com/office/drawing/2010/main" val="0"/>
@@ -17130,7 +17192,7 @@
                     </pic:cNvPicPr>
                   </pic:nvPicPr>
                   <pic:blipFill>
-                    <a:blip r:embed="rId33">
+                    <a:blip r:embed="rId32">
                       <a:extLst>
                         <a:ext uri="{28A0092B-C50C-407E-A947-70E740481C1C}">
                           <a14:useLocalDpi xmlns:a14="http://schemas.microsoft.com/office/drawing/2010/main" val="0"/>
@@ -18822,7 +18884,7 @@
                     </pic:cNvPicPr>
                   </pic:nvPicPr>
                   <pic:blipFill>
-                    <a:blip r:embed="rId34">
+                    <a:blip r:embed="rId33">
                       <a:extLst>
                         <a:ext uri="{28A0092B-C50C-407E-A947-70E740481C1C}">
                           <a14:useLocalDpi xmlns:a14="http://schemas.microsoft.com/office/drawing/2010/main" val="0"/>
@@ -19594,7 +19656,7 @@
                     </pic:cNvPicPr>
                   </pic:nvPicPr>
                   <pic:blipFill>
-                    <a:blip r:embed="rId35">
+                    <a:blip r:embed="rId34">
                       <a:extLst>
                         <a:ext uri="{28A0092B-C50C-407E-A947-70E740481C1C}">
                           <a14:useLocalDpi xmlns:a14="http://schemas.microsoft.com/office/drawing/2010/main" val="0"/>
@@ -20080,7 +20142,7 @@
                     </pic:cNvPicPr>
                   </pic:nvPicPr>
                   <pic:blipFill>
-                    <a:blip r:embed="rId36">
+                    <a:blip r:embed="rId35">
                       <a:extLst>
                         <a:ext uri="{28A0092B-C50C-407E-A947-70E740481C1C}">
                           <a14:useLocalDpi xmlns:a14="http://schemas.microsoft.com/office/drawing/2010/main" val="0"/>
@@ -36782,7 +36844,7 @@
                     </pic:cNvPicPr>
                   </pic:nvPicPr>
                   <pic:blipFill>
-                    <a:blip r:embed="rId37">
+                    <a:blip r:embed="rId36">
                       <a:extLst>
                         <a:ext uri="{28A0092B-C50C-407E-A947-70E740481C1C}">
                           <a14:useLocalDpi xmlns:a14="http://schemas.microsoft.com/office/drawing/2010/main" val="0"/>
@@ -37500,7 +37562,7 @@
           <w:lang w:val="en-US"/>
         </w:rPr>
       </w:pPr>
-      <w:hyperlink r:id="rId38" w:history="1">
+      <w:hyperlink r:id="rId37" w:history="1">
         <w:r>
           <w:rPr>
             <w:rStyle w:val="Hyperlink"/>
@@ -38075,7 +38137,7 @@
                     <pic:cNvPicPr/>
                   </pic:nvPicPr>
                   <pic:blipFill>
-                    <a:blip r:embed="rId39"/>
+                    <a:blip r:embed="rId38"/>
                     <a:stretch>
                       <a:fillRect/>
                     </a:stretch>
@@ -38116,7 +38178,7 @@
                     <pic:cNvPicPr/>
                   </pic:nvPicPr>
                   <pic:blipFill>
-                    <a:blip r:embed="rId40"/>
+                    <a:blip r:embed="rId39"/>
                     <a:stretch>
                       <a:fillRect/>
                     </a:stretch>
@@ -38288,8 +38350,6 @@
               </w:rPr>
               <w:t>שם הספרייה</w:t>
             </w:r>
-            <w:bookmarkStart w:id="15" w:name="_GoBack"/>
-            <w:bookmarkEnd w:id="15"/>
           </w:p>
         </w:tc>
         <w:tc>
@@ -38980,103 +39040,6 @@
           </w:p>
         </w:tc>
       </w:tr>
-      <w:tr>
-        <w:trPr>
-          <w:jc w:val="right"/>
-        </w:trPr>
-        <w:tc>
-          <w:tcPr>
-            <w:tcW w:w="0" w:type="auto"/>
-            <w:tcBorders>
-              <w:top w:val="single" w:sz="8" w:space="0" w:color="000000"/>
-              <w:left w:val="single" w:sz="8" w:space="0" w:color="000000"/>
-              <w:bottom w:val="single" w:sz="8" w:space="0" w:color="000000"/>
-              <w:right w:val="single" w:sz="8" w:space="0" w:color="000000"/>
-            </w:tcBorders>
-            <w:tcMar>
-              <w:top w:w="100" w:type="dxa"/>
-              <w:left w:w="100" w:type="dxa"/>
-              <w:bottom w:w="100" w:type="dxa"/>
-              <w:right w:w="100" w:type="dxa"/>
-            </w:tcMar>
-          </w:tcPr>
-          <w:p>
-            <w:pPr>
-              <w:spacing w:after="0" w:line="240" w:lineRule="auto"/>
-              <w:rPr>
-                <w:rFonts w:ascii="Arial" w:eastAsia="Times New Roman" w:hAnsi="Arial" w:cs="Arial"/>
-                <w:color w:val="000000"/>
-                <w:sz w:val="24"/>
-                <w:szCs w:val="24"/>
-                <w:lang w:val="en-US"/>
-              </w:rPr>
-            </w:pPr>
-            <w:proofErr w:type="spellStart"/>
-            <w:r>
-              <w:rPr>
-                <w:rFonts w:ascii="Arial" w:eastAsia="Times New Roman" w:hAnsi="Arial" w:cs="Arial"/>
-                <w:color w:val="000000"/>
-                <w:sz w:val="24"/>
-                <w:szCs w:val="24"/>
-                <w:lang w:val="en-US"/>
-              </w:rPr>
-              <w:t>shutil</w:t>
-            </w:r>
-            <w:proofErr w:type="spellEnd"/>
-          </w:p>
-        </w:tc>
-        <w:tc>
-          <w:tcPr>
-            <w:tcW w:w="0" w:type="auto"/>
-            <w:tcBorders>
-              <w:top w:val="single" w:sz="8" w:space="0" w:color="000000"/>
-              <w:left w:val="single" w:sz="8" w:space="0" w:color="000000"/>
-              <w:bottom w:val="single" w:sz="8" w:space="0" w:color="000000"/>
-              <w:right w:val="single" w:sz="8" w:space="0" w:color="000000"/>
-            </w:tcBorders>
-            <w:tcMar>
-              <w:top w:w="100" w:type="dxa"/>
-              <w:left w:w="100" w:type="dxa"/>
-              <w:bottom w:w="100" w:type="dxa"/>
-              <w:right w:w="100" w:type="dxa"/>
-            </w:tcMar>
-          </w:tcPr>
-          <w:p>
-            <w:pPr>
-              <w:spacing w:after="0" w:line="240" w:lineRule="auto"/>
-              <w:rPr>
-                <w:rFonts w:ascii="Arial" w:eastAsia="Times New Roman" w:hAnsi="Arial" w:cs="Arial"/>
-                <w:color w:val="000000"/>
-                <w:sz w:val="24"/>
-                <w:szCs w:val="24"/>
-                <w:lang w:val="en-US"/>
-              </w:rPr>
-            </w:pPr>
-            <w:r>
-              <w:rPr>
-                <w:rFonts w:ascii="Arial" w:eastAsia="Times New Roman" w:hAnsi="Arial" w:cs="Arial"/>
-                <w:color w:val="000000"/>
-                <w:sz w:val="24"/>
-                <w:szCs w:val="24"/>
-                <w:lang w:val="en-US"/>
-              </w:rPr>
-              <w:t xml:space="preserve">pip install </w:t>
-            </w:r>
-            <w:proofErr w:type="spellStart"/>
-            <w:r>
-              <w:rPr>
-                <w:rFonts w:ascii="Arial" w:eastAsia="Times New Roman" w:hAnsi="Arial" w:cs="Arial"/>
-                <w:color w:val="000000"/>
-                <w:sz w:val="24"/>
-                <w:szCs w:val="24"/>
-                <w:lang w:val="en-US"/>
-              </w:rPr>
-              <w:t>pytest-shutil</w:t>
-            </w:r>
-            <w:proofErr w:type="spellEnd"/>
-          </w:p>
-        </w:tc>
-      </w:tr>
     </w:tbl>
     <w:p>
       <w:pPr>
@@ -39099,6 +39062,8 @@
           <w:lang w:val="en-US"/>
         </w:rPr>
       </w:pPr>
+      <w:bookmarkStart w:id="15" w:name="_GoBack"/>
+      <w:bookmarkEnd w:id="15"/>
     </w:p>
     <w:p>
       <w:pPr>
@@ -39233,7 +39198,7 @@
                     </pic:cNvPicPr>
                   </pic:nvPicPr>
                   <pic:blipFill>
-                    <a:blip r:embed="rId41">
+                    <a:blip r:embed="rId40">
                       <a:extLst>
                         <a:ext uri="{28A0092B-C50C-407E-A947-70E740481C1C}">
                           <a14:useLocalDpi xmlns:a14="http://schemas.microsoft.com/office/drawing/2010/main" val="0"/>
@@ -39349,7 +39314,7 @@
                     </pic:cNvPicPr>
                   </pic:nvPicPr>
                   <pic:blipFill>
-                    <a:blip r:embed="rId42">
+                    <a:blip r:embed="rId41">
                       <a:extLst>
                         <a:ext uri="{28A0092B-C50C-407E-A947-70E740481C1C}">
                           <a14:useLocalDpi xmlns:a14="http://schemas.microsoft.com/office/drawing/2010/main" val="0"/>
@@ -39764,7 +39729,7 @@
                     </pic:cNvPicPr>
                   </pic:nvPicPr>
                   <pic:blipFill>
-                    <a:blip r:embed="rId43">
+                    <a:blip r:embed="rId42">
                       <a:extLst>
                         <a:ext uri="{28A0092B-C50C-407E-A947-70E740481C1C}">
                           <a14:useLocalDpi xmlns:a14="http://schemas.microsoft.com/office/drawing/2010/main" val="0"/>
@@ -39988,7 +39953,7 @@
                     </pic:cNvPicPr>
                   </pic:nvPicPr>
                   <pic:blipFill>
-                    <a:blip r:embed="rId44">
+                    <a:blip r:embed="rId43">
                       <a:extLst>
                         <a:ext uri="{28A0092B-C50C-407E-A947-70E740481C1C}">
                           <a14:useLocalDpi xmlns:a14="http://schemas.microsoft.com/office/drawing/2010/main" val="0"/>
@@ -40132,7 +40097,7 @@
                     </pic:cNvPicPr>
                   </pic:nvPicPr>
                   <pic:blipFill>
-                    <a:blip r:embed="rId45">
+                    <a:blip r:embed="rId44">
                       <a:extLst>
                         <a:ext uri="{28A0092B-C50C-407E-A947-70E740481C1C}">
                           <a14:useLocalDpi xmlns:a14="http://schemas.microsoft.com/office/drawing/2010/main" val="0"/>
@@ -40487,7 +40452,7 @@
                     </pic:cNvPicPr>
                   </pic:nvPicPr>
                   <pic:blipFill>
-                    <a:blip r:embed="rId46">
+                    <a:blip r:embed="rId45">
                       <a:extLst>
                         <a:ext uri="{28A0092B-C50C-407E-A947-70E740481C1C}">
                           <a14:useLocalDpi xmlns:a14="http://schemas.microsoft.com/office/drawing/2010/main" val="0"/>
@@ -40722,7 +40687,7 @@
                     </pic:cNvPicPr>
                   </pic:nvPicPr>
                   <pic:blipFill>
-                    <a:blip r:embed="rId47">
+                    <a:blip r:embed="rId46">
                       <a:extLst>
                         <a:ext uri="{28A0092B-C50C-407E-A947-70E740481C1C}">
                           <a14:useLocalDpi xmlns:a14="http://schemas.microsoft.com/office/drawing/2010/main" val="0"/>
@@ -40840,7 +40805,7 @@
                     </pic:cNvPicPr>
                   </pic:nvPicPr>
                   <pic:blipFill>
-                    <a:blip r:embed="rId48">
+                    <a:blip r:embed="rId47">
                       <a:extLst>
                         <a:ext uri="{28A0092B-C50C-407E-A947-70E740481C1C}">
                           <a14:useLocalDpi xmlns:a14="http://schemas.microsoft.com/office/drawing/2010/main" val="0"/>
@@ -40936,7 +40901,7 @@
                     </pic:cNvPicPr>
                   </pic:nvPicPr>
                   <pic:blipFill>
-                    <a:blip r:embed="rId49">
+                    <a:blip r:embed="rId48">
                       <a:extLst>
                         <a:ext uri="{28A0092B-C50C-407E-A947-70E740481C1C}">
                           <a14:useLocalDpi xmlns:a14="http://schemas.microsoft.com/office/drawing/2010/main" val="0"/>
@@ -41055,7 +41020,7 @@
                     </pic:cNvPicPr>
                   </pic:nvPicPr>
                   <pic:blipFill>
-                    <a:blip r:embed="rId50">
+                    <a:blip r:embed="rId49">
                       <a:extLst>
                         <a:ext uri="{28A0092B-C50C-407E-A947-70E740481C1C}">
                           <a14:useLocalDpi xmlns:a14="http://schemas.microsoft.com/office/drawing/2010/main" val="0"/>
@@ -41196,7 +41161,7 @@
                     </pic:cNvPicPr>
                   </pic:nvPicPr>
                   <pic:blipFill>
-                    <a:blip r:embed="rId51" cstate="print">
+                    <a:blip r:embed="rId50" cstate="print">
                       <a:extLst>
                         <a:ext uri="{28A0092B-C50C-407E-A947-70E740481C1C}">
                           <a14:useLocalDpi xmlns:a14="http://schemas.microsoft.com/office/drawing/2010/main" val="0"/>
@@ -41359,7 +41324,7 @@
                     </pic:cNvPicPr>
                   </pic:nvPicPr>
                   <pic:blipFill>
-                    <a:blip r:embed="rId52">
+                    <a:blip r:embed="rId51">
                       <a:extLst>
                         <a:ext uri="{28A0092B-C50C-407E-A947-70E740481C1C}">
                           <a14:useLocalDpi xmlns:a14="http://schemas.microsoft.com/office/drawing/2010/main" val="0"/>
@@ -41542,7 +41507,7 @@
                     <pic:cNvPicPr/>
                   </pic:nvPicPr>
                   <pic:blipFill>
-                    <a:blip r:embed="rId53"/>
+                    <a:blip r:embed="rId52"/>
                     <a:stretch>
                       <a:fillRect/>
                     </a:stretch>
@@ -41779,47 +41744,6 @@
             <wp:extent cx="2566081" cy="1924493"/>
             <wp:effectExtent l="0" t="0" r="5715" b="0"/>
             <wp:docPr id="51" name="Picture 51"/>
-            <wp:cNvGraphicFramePr>
-              <a:graphicFrameLocks xmlns:a="http://schemas.openxmlformats.org/drawingml/2006/main" noChangeAspect="1"/>
-            </wp:cNvGraphicFramePr>
-            <a:graphic xmlns:a="http://schemas.openxmlformats.org/drawingml/2006/main">
-              <a:graphicData uri="http://schemas.openxmlformats.org/drawingml/2006/picture">
-                <pic:pic xmlns:pic="http://schemas.openxmlformats.org/drawingml/2006/picture">
-                  <pic:nvPicPr>
-                    <pic:cNvPr id="1" name=""/>
-                    <pic:cNvPicPr/>
-                  </pic:nvPicPr>
-                  <pic:blipFill>
-                    <a:blip r:embed="rId21"/>
-                    <a:stretch>
-                      <a:fillRect/>
-                    </a:stretch>
-                  </pic:blipFill>
-                  <pic:spPr>
-                    <a:xfrm>
-                      <a:off x="0" y="0"/>
-                      <a:ext cx="2577368" cy="1932958"/>
-                    </a:xfrm>
-                    <a:prstGeom prst="rect">
-                      <a:avLst/>
-                    </a:prstGeom>
-                  </pic:spPr>
-                </pic:pic>
-              </a:graphicData>
-            </a:graphic>
-          </wp:inline>
-        </w:drawing>
-      </w:r>
-      <w:r>
-        <w:rPr>
-          <w:noProof/>
-          <w:lang w:val="en-US"/>
-        </w:rPr>
-        <w:drawing>
-          <wp:inline distT="0" distB="0" distL="0" distR="0" wp14:anchorId="6F49C55B" wp14:editId="7C25353B">
-            <wp:extent cx="2597238" cy="1947860"/>
-            <wp:effectExtent l="0" t="0" r="0" b="0"/>
-            <wp:docPr id="40" name="Picture 40"/>
             <wp:cNvGraphicFramePr>
               <a:graphicFrameLocks xmlns:a="http://schemas.openxmlformats.org/drawingml/2006/main" noChangeAspect="1"/>
             </wp:cNvGraphicFramePr>
@@ -41839,6 +41763,47 @@
                   <pic:spPr>
                     <a:xfrm>
                       <a:off x="0" y="0"/>
+                      <a:ext cx="2577368" cy="1932958"/>
+                    </a:xfrm>
+                    <a:prstGeom prst="rect">
+                      <a:avLst/>
+                    </a:prstGeom>
+                  </pic:spPr>
+                </pic:pic>
+              </a:graphicData>
+            </a:graphic>
+          </wp:inline>
+        </w:drawing>
+      </w:r>
+      <w:r>
+        <w:rPr>
+          <w:noProof/>
+          <w:lang w:val="en-US"/>
+        </w:rPr>
+        <w:drawing>
+          <wp:inline distT="0" distB="0" distL="0" distR="0" wp14:anchorId="6F49C55B" wp14:editId="7C25353B">
+            <wp:extent cx="2597238" cy="1947860"/>
+            <wp:effectExtent l="0" t="0" r="0" b="0"/>
+            <wp:docPr id="40" name="Picture 40"/>
+            <wp:cNvGraphicFramePr>
+              <a:graphicFrameLocks xmlns:a="http://schemas.openxmlformats.org/drawingml/2006/main" noChangeAspect="1"/>
+            </wp:cNvGraphicFramePr>
+            <a:graphic xmlns:a="http://schemas.openxmlformats.org/drawingml/2006/main">
+              <a:graphicData uri="http://schemas.openxmlformats.org/drawingml/2006/picture">
+                <pic:pic xmlns:pic="http://schemas.openxmlformats.org/drawingml/2006/picture">
+                  <pic:nvPicPr>
+                    <pic:cNvPr id="1" name=""/>
+                    <pic:cNvPicPr/>
+                  </pic:nvPicPr>
+                  <pic:blipFill>
+                    <a:blip r:embed="rId19"/>
+                    <a:stretch>
+                      <a:fillRect/>
+                    </a:stretch>
+                  </pic:blipFill>
+                  <pic:spPr>
+                    <a:xfrm>
+                      <a:off x="0" y="0"/>
                       <a:ext cx="2618662" cy="1963928"/>
                     </a:xfrm>
                     <a:prstGeom prst="rect">
@@ -42026,7 +41991,7 @@
                     </pic:cNvPicPr>
                   </pic:nvPicPr>
                   <pic:blipFill>
-                    <a:blip r:embed="rId54">
+                    <a:blip r:embed="rId53">
                       <a:extLst>
                         <a:ext uri="{28A0092B-C50C-407E-A947-70E740481C1C}">
                           <a14:useLocalDpi xmlns:a14="http://schemas.microsoft.com/office/drawing/2010/main" val="0"/>
@@ -42206,7 +42171,7 @@
                     </pic:cNvPicPr>
                   </pic:nvPicPr>
                   <pic:blipFill>
-                    <a:blip r:embed="rId55">
+                    <a:blip r:embed="rId54">
                       <a:extLst>
                         <a:ext uri="{28A0092B-C50C-407E-A947-70E740481C1C}">
                           <a14:useLocalDpi xmlns:a14="http://schemas.microsoft.com/office/drawing/2010/main" val="0"/>
@@ -42319,7 +42284,7 @@
                     <pic:cNvPicPr/>
                   </pic:nvPicPr>
                   <pic:blipFill>
-                    <a:blip r:embed="rId56"/>
+                    <a:blip r:embed="rId55"/>
                     <a:stretch>
                       <a:fillRect/>
                     </a:stretch>
@@ -42482,7 +42447,7 @@
                     <pic:cNvPicPr/>
                   </pic:nvPicPr>
                   <pic:blipFill>
-                    <a:blip r:embed="rId57"/>
+                    <a:blip r:embed="rId56"/>
                     <a:stretch>
                       <a:fillRect/>
                     </a:stretch>
@@ -42627,7 +42592,7 @@
                     </pic:cNvPicPr>
                   </pic:nvPicPr>
                   <pic:blipFill>
-                    <a:blip r:embed="rId58" cstate="print">
+                    <a:blip r:embed="rId57" cstate="print">
                       <a:extLst>
                         <a:ext uri="{28A0092B-C50C-407E-A947-70E740481C1C}">
                           <a14:useLocalDpi xmlns:a14="http://schemas.microsoft.com/office/drawing/2010/main" val="0"/>
@@ -42842,7 +42807,7 @@
                     </pic:cNvPicPr>
                   </pic:nvPicPr>
                   <pic:blipFill>
-                    <a:blip r:embed="rId59">
+                    <a:blip r:embed="rId58">
                       <a:extLst>
                         <a:ext uri="{28A0092B-C50C-407E-A947-70E740481C1C}">
                           <a14:useLocalDpi xmlns:a14="http://schemas.microsoft.com/office/drawing/2010/main" val="0"/>
@@ -43006,7 +42971,7 @@
                     </pic:cNvPicPr>
                   </pic:nvPicPr>
                   <pic:blipFill>
-                    <a:blip r:embed="rId60">
+                    <a:blip r:embed="rId59">
                       <a:extLst>
                         <a:ext uri="{28A0092B-C50C-407E-A947-70E740481C1C}">
                           <a14:useLocalDpi xmlns:a14="http://schemas.microsoft.com/office/drawing/2010/main" val="0"/>
@@ -43748,7 +43713,7 @@
           <w:lang w:val="en-US"/>
         </w:rPr>
       </w:pPr>
-      <w:hyperlink r:id="rId61" w:history="1">
+      <w:hyperlink r:id="rId60" w:history="1">
         <w:r>
           <w:rPr>
             <w:rFonts w:ascii="Arial" w:eastAsia="Times New Roman" w:hAnsi="Arial" w:cs="Arial"/>
@@ -43838,7 +43803,7 @@
           <w:lang w:val="en-US"/>
         </w:rPr>
       </w:pPr>
-      <w:hyperlink r:id="rId62" w:history="1">
+      <w:hyperlink r:id="rId61" w:history="1">
         <w:r>
           <w:rPr>
             <w:rFonts w:ascii="Arial" w:eastAsia="Times New Roman" w:hAnsi="Arial" w:cs="Arial"/>
@@ -43962,7 +43927,7 @@
           <w:lang w:val="en-US"/>
         </w:rPr>
       </w:pPr>
-      <w:hyperlink r:id="rId63" w:history="1">
+      <w:hyperlink r:id="rId62" w:history="1">
         <w:r>
           <w:rPr>
             <w:rFonts w:ascii="Arial" w:eastAsia="Times New Roman" w:hAnsi="Arial" w:cs="Arial"/>
@@ -44087,7 +44052,7 @@
           <w:lang w:val="en-US"/>
         </w:rPr>
       </w:pPr>
-      <w:hyperlink r:id="rId64" w:history="1">
+      <w:hyperlink r:id="rId63" w:history="1">
         <w:r>
           <w:rPr>
             <w:rFonts w:ascii="Arial" w:eastAsia="Times New Roman" w:hAnsi="Arial" w:cs="Arial"/>
@@ -44109,8 +44074,8 @@
       </w:pPr>
     </w:p>
     <w:sectPr>
-      <w:headerReference w:type="default" r:id="rId65"/>
-      <w:footerReference w:type="default" r:id="rId66"/>
+      <w:headerReference w:type="default" r:id="rId64"/>
+      <w:footerReference w:type="default" r:id="rId65"/>
       <w:pgSz w:w="11906" w:h="16838"/>
       <w:pgMar w:top="1134" w:right="850" w:bottom="1134" w:left="1701" w:header="708" w:footer="708" w:gutter="0"/>
       <w:cols w:space="708"/>
@@ -44179,7 +44144,7 @@
           <w:rPr>
             <w:noProof/>
           </w:rPr>
-          <w:t>46</w:t>
+          <w:t>42</w:t>
         </w:r>
         <w:r>
           <w:rPr>
@@ -46948,6 +46913,7 @@
   </w:compat>
   <w:rsids>
     <w:rsidRoot w:val="00687CB2"/>
+    <w:rsid w:val="002201DF"/>
     <w:rsid w:val="0025350A"/>
     <w:rsid w:val="002B034A"/>
     <w:rsid w:val="00687CB2"/>
@@ -47685,7 +47651,7 @@
 </file>
 
 <file path=customXml/itemProps1.xml><?xml version="1.0" encoding="utf-8"?>
-<ds:datastoreItem xmlns:ds="http://schemas.openxmlformats.org/officeDocument/2006/customXml" ds:itemID="{0A35772F-82D4-4BD1-BFD9-758E8F9C6E76}">
+<ds:datastoreItem xmlns:ds="http://schemas.openxmlformats.org/officeDocument/2006/customXml" ds:itemID="{B9D93449-DB1C-45B6-8BA3-D4AFEAB04460}">
   <ds:schemaRefs>
     <ds:schemaRef ds:uri="http://schemas.openxmlformats.org/officeDocument/2006/bibliography"/>
   </ds:schemaRefs>

</xml_diff>